<commit_message>
Updated comments in Dockerfile for Flink Base image build
</commit_message>
<xml_diff>
--- a/blog-doc/8.0Blog.docx
+++ b/blog-doc/8.0Blog.docx
@@ -5261,77 +5261,104 @@
     <w:p>
       <w:pPr>
         <w:rPr>
-          <w:lang w:val="en-US"/>
-        </w:rPr>
-      </w:pPr>
-      <w:r>
-        <w:rPr>
-          <w:lang w:val="en-US"/>
-        </w:rPr>
-        <w:t xml:space="preserve">Some notes, for this document I pushed our IoT data stream into </w:t>
-      </w:r>
-      <w:r>
-        <w:rPr>
+          <w:color w:val="FF0000"/>
+          <w:lang w:val="en-US"/>
+        </w:rPr>
+      </w:pPr>
+      <w:r>
+        <w:rPr>
+          <w:color w:val="FF0000"/>
+          <w:lang w:val="en-US"/>
+        </w:rPr>
+        <w:t xml:space="preserve">Some notes, for this </w:t>
+      </w:r>
+      <w:r>
+        <w:rPr>
+          <w:color w:val="FF0000"/>
+          <w:lang w:val="en-US"/>
+        </w:rPr>
+        <w:t>blog</w:t>
+      </w:r>
+      <w:r>
+        <w:rPr>
+          <w:color w:val="FF0000"/>
+          <w:lang w:val="en-US"/>
+        </w:rPr>
+        <w:t xml:space="preserve"> I pushed our IoT data stream into </w:t>
+      </w:r>
+      <w:r>
+        <w:rPr>
+          <w:color w:val="FF0000"/>
           <w:lang w:val="en-US"/>
         </w:rPr>
         <w:t xml:space="preserve">Apache </w:t>
       </w:r>
       <w:r>
         <w:rPr>
+          <w:color w:val="FF0000"/>
           <w:lang w:val="en-US"/>
         </w:rPr>
         <w:t>Kafka</w:t>
       </w:r>
       <w:r>
         <w:rPr>
+          <w:color w:val="FF0000"/>
           <w:lang w:val="en-US"/>
         </w:rPr>
         <w:t xml:space="preserve"> topics</w:t>
       </w:r>
       <w:r>
         <w:rPr>
+          <w:color w:val="FF0000"/>
           <w:lang w:val="en-US"/>
         </w:rPr>
         <w:t xml:space="preserve">, going forward Fluss will </w:t>
       </w:r>
       <w:r>
         <w:rPr>
+          <w:color w:val="FF0000"/>
           <w:lang w:val="en-US"/>
         </w:rPr>
         <w:t xml:space="preserve">be able to </w:t>
       </w:r>
       <w:r>
         <w:rPr>
+          <w:color w:val="FF0000"/>
           <w:lang w:val="en-US"/>
         </w:rPr>
         <w:t xml:space="preserve">present a </w:t>
       </w:r>
       <w:r>
         <w:rPr>
+          <w:color w:val="FF0000"/>
           <w:lang w:val="en-US"/>
         </w:rPr>
         <w:t xml:space="preserve">Apache </w:t>
       </w:r>
       <w:r>
         <w:rPr>
+          <w:color w:val="FF0000"/>
           <w:lang w:val="en-US"/>
         </w:rPr>
         <w:t xml:space="preserve">Kafka compatible endpoint allowing for data to be published directly into Fluss tables </w:t>
       </w:r>
       <w:r>
         <w:rPr>
+          <w:color w:val="FF0000"/>
           <w:lang w:val="en-US"/>
         </w:rPr>
         <w:t xml:space="preserve">(using Kafka protocol) </w:t>
       </w:r>
       <w:r>
         <w:rPr>
+          <w:color w:val="FF0000"/>
           <w:lang w:val="en-US"/>
         </w:rPr>
         <w:t>which will simplify our stack and result in much “fresher” data for analytics</w:t>
       </w:r>
       <w:r>
         <w:rPr>
+          <w:color w:val="FF0000"/>
           <w:lang w:val="en-US"/>
         </w:rPr>
         <w:t xml:space="preserve"> and lower cost as we will have less technology involved.</w:t>

</xml_diff>